<commit_message>
Small corrections and rewordings in English spec part 6
</commit_message>
<xml_diff>
--- a/Specification/English/Editable source documents/Spec part 6 - Controller chips.docx
+++ b/Specification/English/Editable source documents/Spec part 6 - Controller chips.docx
@@ -35,7 +35,7 @@
         <w:rPr>
           <w:rFonts w:ascii="Bookman Old Style" w:hAnsi="Bookman Old Style"/>
           <w:noProof/>
-          <w:lang w:val="en-US" w:eastAsia="es-ES"/>
+          <w:lang w:eastAsia="es-ES"/>
         </w:rPr>
         <w:drawing>
           <wp:inline distT="0" distB="0" distL="0" distR="0">
@@ -153,7 +153,7 @@
         <w:rPr>
           <w:rFonts w:ascii="Bookman Old Style" w:hAnsi="Bookman Old Style"/>
           <w:noProof/>
-          <w:lang w:val="en-US" w:eastAsia="es-ES"/>
+          <w:lang w:eastAsia="es-ES"/>
         </w:rPr>
         <w:drawing>
           <wp:inline distT="0" distB="0" distL="0" distR="0">
@@ -355,7 +355,7 @@
           <w:rFonts w:ascii="Bookman Old Style" w:hAnsi="Bookman Old Style"/>
           <w:lang w:val="en-US"/>
         </w:rPr>
-        <w:t>3</w:t>
+        <w:t>4</w:t>
       </w:r>
       <w:r>
         <w:rPr>
@@ -383,7 +383,14 @@
           <w:rFonts w:ascii="Bookman Old Style" w:hAnsi="Bookman Old Style"/>
           <w:lang w:val="en-US"/>
         </w:rPr>
-        <w:t>08</w:t>
+        <w:t>0</w:t>
+      </w:r>
+      <w:r>
+        <w:rPr>
+          <w:rFonts w:ascii="Bookman Old Style" w:hAnsi="Bookman Old Style"/>
+          <w:lang w:val="en-US"/>
+        </w:rPr>
+        <w:t>5</w:t>
       </w:r>
       <w:r>
         <w:rPr>
@@ -1949,7 +1956,7 @@
         <w:rPr>
           <w:rFonts w:ascii="Bookman Old Style" w:hAnsi="Bookman Old Style"/>
           <w:noProof/>
-          <w:lang w:val="en-US" w:eastAsia="es-ES"/>
+          <w:lang w:eastAsia="es-ES"/>
         </w:rPr>
         <w:drawing>
           <wp:inline distT="0" distB="0" distL="0" distR="0">
@@ -2508,6 +2515,7 @@
       <w:r>
         <w:rPr>
           <w:rFonts w:ascii="Bookman Old Style" w:hAnsi="Bookman Old Style"/>
+          <w:sz w:val="24"/>
           <w:vertAlign w:val="superscript"/>
           <w:lang w:val="en-US"/>
         </w:rPr>
@@ -2684,7 +2692,7 @@
         <w:rPr>
           <w:rFonts w:ascii="Bookman Old Style" w:hAnsi="Bookman Old Style"/>
           <w:noProof/>
-          <w:lang w:val="en-US" w:eastAsia="es-ES"/>
+          <w:lang w:eastAsia="es-ES"/>
         </w:rPr>
         <w:drawing>
           <wp:inline distT="0" distB="0" distL="0" distR="0">
@@ -3249,7 +3257,7 @@
         <w:rPr>
           <w:rFonts w:ascii="Bookman Old Style" w:hAnsi="Bookman Old Style"/>
           <w:noProof/>
-          <w:lang w:val="en-US" w:eastAsia="es-ES"/>
+          <w:lang w:eastAsia="es-ES"/>
         </w:rPr>
         <w:drawing>
           <wp:inline distT="0" distB="0" distL="0" distR="0">
@@ -3764,7 +3772,7 @@
         <w:rPr>
           <w:rFonts w:ascii="Bookman Old Style" w:hAnsi="Bookman Old Style"/>
           <w:noProof/>
-          <w:lang w:val="en-US" w:eastAsia="es-ES"/>
+          <w:lang w:eastAsia="es-ES"/>
         </w:rPr>
         <w:drawing>
           <wp:inline distT="0" distB="0" distL="0" distR="0">
@@ -4523,7 +4531,7 @@
         <w:rPr>
           <w:rFonts w:ascii="Bookman Old Style" w:hAnsi="Bookman Old Style"/>
           <w:noProof/>
-          <w:lang w:val="en-US" w:eastAsia="es-ES"/>
+          <w:lang w:eastAsia="es-ES"/>
         </w:rPr>
         <w:lastRenderedPageBreak/>
         <w:drawing>
@@ -5276,16 +5284,6 @@
           <w:lang w:val="en-US"/>
         </w:rPr>
       </w:pPr>
-    </w:p>
-    <w:p>
-      <w:pPr>
-        <w:spacing w:after="0"/>
-        <w:jc w:val="both"/>
-        <w:rPr>
-          <w:rFonts w:ascii="Bookman Old Style" w:hAnsi="Bookman Old Style"/>
-          <w:lang w:val="en-US"/>
-        </w:rPr>
-      </w:pPr>
       <w:r>
         <w:rPr>
           <w:rFonts w:ascii="Bookman Old Style" w:hAnsi="Bookman Old Style"/>
@@ -5930,6 +5928,16 @@
     </w:p>
     <w:p>
       <w:pPr>
+        <w:spacing w:after="0"/>
+        <w:jc w:val="both"/>
+        <w:rPr>
+          <w:rFonts w:ascii="Bookman Old Style" w:hAnsi="Bookman Old Style"/>
+          <w:lang w:val="en-US"/>
+        </w:rPr>
+      </w:pPr>
+    </w:p>
+    <w:p>
+      <w:pPr>
         <w:pStyle w:val="Ttulo3"/>
         <w:rPr>
           <w:lang w:val="en-US"/>
@@ -8682,7 +8690,21 @@
           <w:rFonts w:ascii="Bookman Old Style" w:hAnsi="Bookman Old Style"/>
           <w:lang w:val="en-US"/>
         </w:rPr>
-        <w:t xml:space="preserve"> will overwrite the internal variable “Selected gamepad” with the received value. After that, it will redirect all gamepad configuration ports to point to the set of variables for the new selected gamepad.</w:t>
+        <w:t xml:space="preserve"> will overwrite the internal variable “Selected gamepad” with the received value. After that, it will redirect all gamepad </w:t>
+      </w:r>
+      <w:r>
+        <w:rPr>
+          <w:rFonts w:ascii="Bookman Old Style" w:hAnsi="Bookman Old Style"/>
+          <w:lang w:val="en-US"/>
+        </w:rPr>
+        <w:t>state</w:t>
+      </w:r>
+      <w:r>
+        <w:rPr>
+          <w:rFonts w:ascii="Bookman Old Style" w:hAnsi="Bookman Old Style"/>
+          <w:lang w:val="en-US"/>
+        </w:rPr>
+        <w:t xml:space="preserve"> ports to point to the set of variables for the new selected gamepad.</w:t>
       </w:r>
     </w:p>
     <w:p>
@@ -8797,7 +8819,21 @@
           <w:rFonts w:ascii="Bookman Old Style" w:hAnsi="Bookman Old Style"/>
           <w:lang w:val="en-US"/>
         </w:rPr>
-        <w:t xml:space="preserve"> will provide the current value of the internal variable “Gamepad connected” associated to the currently selected sound ID.</w:t>
+        <w:t xml:space="preserve"> will provide the current value of the internal variable “Gamepad connected” </w:t>
+      </w:r>
+      <w:r>
+        <w:rPr>
+          <w:rFonts w:ascii="Bookman Old Style" w:hAnsi="Bookman Old Style"/>
+          <w:lang w:val="en-US"/>
+        </w:rPr>
+        <w:t>associated to the currently selected gamepad ID</w:t>
+      </w:r>
+      <w:r>
+        <w:rPr>
+          <w:rFonts w:ascii="Bookman Old Style" w:hAnsi="Bookman Old Style"/>
+          <w:lang w:val="en-US"/>
+        </w:rPr>
+        <w:t>.</w:t>
       </w:r>
     </w:p>
     <w:p>
@@ -9327,7 +9363,21 @@
           <w:rFonts w:ascii="Bookman Old Style" w:hAnsi="Bookman Old Style"/>
           <w:lang w:val="en-US"/>
         </w:rPr>
-        <w:t xml:space="preserve"> internal variables are set to their initial values. This includes configuration variables for all </w:t>
+        <w:t xml:space="preserve"> internal variables are set to their initial values. This includes </w:t>
+      </w:r>
+      <w:r>
+        <w:rPr>
+          <w:rFonts w:ascii="Bookman Old Style" w:hAnsi="Bookman Old Style"/>
+          <w:lang w:val="en-US"/>
+        </w:rPr>
+        <w:t>state</w:t>
+      </w:r>
+      <w:r>
+        <w:rPr>
+          <w:rFonts w:ascii="Bookman Old Style" w:hAnsi="Bookman Old Style"/>
+          <w:lang w:val="en-US"/>
+        </w:rPr>
+        <w:t xml:space="preserve"> variables for all </w:t>
       </w:r>
       <w:r>
         <w:rPr>
@@ -9633,7 +9683,28 @@
           <w:rFonts w:ascii="Bookman Old Style" w:hAnsi="Bookman Old Style"/>
           <w:lang w:val="en-US"/>
         </w:rPr>
-        <w:t xml:space="preserve"> every time</w:t>
+        <w:t xml:space="preserve"> </w:t>
+      </w:r>
+      <w:r>
+        <w:rPr>
+          <w:rFonts w:ascii="Bookman Old Style" w:hAnsi="Bookman Old Style"/>
+          <w:lang w:val="en-US"/>
+        </w:rPr>
+        <w:t xml:space="preserve">in </w:t>
+      </w:r>
+      <w:r>
+        <w:rPr>
+          <w:rFonts w:ascii="Bookman Old Style" w:hAnsi="Bookman Old Style"/>
+          <w:lang w:val="en-US"/>
+        </w:rPr>
+        <w:t xml:space="preserve">every </w:t>
+      </w:r>
+      <w:r>
+        <w:rPr>
+          <w:rFonts w:ascii="Bookman Old Style" w:hAnsi="Bookman Old Style"/>
+          <w:lang w:val="en-US"/>
+        </w:rPr>
+        <w:t>cartridge</w:t>
       </w:r>
       <w:r>
         <w:rPr>
@@ -9781,7 +9852,7 @@
         <w:rPr>
           <w:rFonts w:ascii="Bookman Old Style" w:hAnsi="Bookman Old Style"/>
           <w:noProof/>
-          <w:lang w:val="en-US" w:eastAsia="es-ES"/>
+          <w:lang w:eastAsia="es-ES"/>
         </w:rPr>
         <w:drawing>
           <wp:inline distT="0" distB="0" distL="0" distR="0">
@@ -11195,7 +11266,21 @@
           <w:rFonts w:ascii="Bookman Old Style" w:hAnsi="Bookman Old Style"/>
           <w:lang w:val="en-US"/>
         </w:rPr>
-        <w:t xml:space="preserve">s are always read-only memory so any write operation will </w:t>
+        <w:t xml:space="preserve">s are always read-only memory so any write </w:t>
+      </w:r>
+      <w:r>
+        <w:rPr>
+          <w:rFonts w:ascii="Bookman Old Style" w:hAnsi="Bookman Old Style"/>
+          <w:lang w:val="en-US"/>
+        </w:rPr>
+        <w:t>request</w:t>
+      </w:r>
+      <w:r>
+        <w:rPr>
+          <w:rFonts w:ascii="Bookman Old Style" w:hAnsi="Bookman Old Style"/>
+          <w:lang w:val="en-US"/>
+        </w:rPr>
+        <w:t xml:space="preserve"> will </w:t>
       </w:r>
       <w:r>
         <w:rPr>
@@ -11801,7 +11886,49 @@
           <w:rFonts w:ascii="Bookman Old Style" w:hAnsi="Bookman Old Style"/>
           <w:lang w:val="en-US"/>
         </w:rPr>
-        <w:t>(*) Its initial value is determined by the cartridge (if any) present in the cartridge slot on console startup. This value cannot change during console operation.</w:t>
+        <w:t xml:space="preserve">(*) Its initial value is determined by the cartridge present </w:t>
+      </w:r>
+      <w:r>
+        <w:rPr>
+          <w:rFonts w:ascii="Bookman Old Style" w:hAnsi="Bookman Old Style"/>
+          <w:lang w:val="en-US"/>
+        </w:rPr>
+        <w:t>(if any</w:t>
+      </w:r>
+      <w:r>
+        <w:rPr>
+          <w:rFonts w:ascii="Bookman Old Style" w:hAnsi="Bookman Old Style"/>
+          <w:lang w:val="en-US"/>
+        </w:rPr>
+        <w:t>)</w:t>
+      </w:r>
+      <w:r>
+        <w:rPr>
+          <w:rFonts w:ascii="Bookman Old Style" w:hAnsi="Bookman Old Style"/>
+          <w:lang w:val="en-US"/>
+        </w:rPr>
+        <w:t xml:space="preserve"> </w:t>
+      </w:r>
+      <w:r>
+        <w:rPr>
+          <w:rFonts w:ascii="Bookman Old Style" w:hAnsi="Bookman Old Style"/>
+          <w:lang w:val="en-US"/>
+        </w:rPr>
+        <w:t>on console startup</w:t>
+      </w:r>
+      <w:r>
+        <w:rPr>
+          <w:rFonts w:ascii="Bookman Old Style" w:hAnsi="Bookman Old Style"/>
+          <w:lang w:val="en-US"/>
+        </w:rPr>
+        <w:t xml:space="preserve"> and its program ROM</w:t>
+      </w:r>
+      <w:r>
+        <w:rPr>
+          <w:rFonts w:ascii="Bookman Old Style" w:hAnsi="Bookman Old Style"/>
+          <w:lang w:val="en-US"/>
+        </w:rPr>
+        <w:t>. This value cannot change during console operation.</w:t>
       </w:r>
     </w:p>
     <w:p>
@@ -12010,7 +12137,35 @@
           <w:rFonts w:ascii="Bookman Old Style" w:hAnsi="Bookman Old Style"/>
           <w:lang w:val="en-US"/>
         </w:rPr>
-        <w:t>(*) Its initial value is determined by the cartridge (if any) present in the cartridge slot on console startup. This value cannot change during console operation.</w:t>
+        <w:t>(*) Its initial value is determined by the cartridge present (if any</w:t>
+      </w:r>
+      <w:r>
+        <w:rPr>
+          <w:rFonts w:ascii="Bookman Old Style" w:hAnsi="Bookman Old Style"/>
+          <w:lang w:val="en-US"/>
+        </w:rPr>
+        <w:t>)</w:t>
+      </w:r>
+      <w:r>
+        <w:rPr>
+          <w:rFonts w:ascii="Bookman Old Style" w:hAnsi="Bookman Old Style"/>
+          <w:lang w:val="en-US"/>
+        </w:rPr>
+        <w:t xml:space="preserve"> on console startup</w:t>
+      </w:r>
+      <w:r>
+        <w:rPr>
+          <w:rFonts w:ascii="Bookman Old Style" w:hAnsi="Bookman Old Style"/>
+          <w:lang w:val="en-US"/>
+        </w:rPr>
+        <w:t xml:space="preserve"> and its video ROM</w:t>
+      </w:r>
+      <w:r>
+        <w:rPr>
+          <w:rFonts w:ascii="Bookman Old Style" w:hAnsi="Bookman Old Style"/>
+          <w:lang w:val="en-US"/>
+        </w:rPr>
+        <w:t>. This value cannot change during console operation.</w:t>
       </w:r>
     </w:p>
     <w:p>
@@ -12233,7 +12388,35 @@
           <w:rFonts w:ascii="Bookman Old Style" w:hAnsi="Bookman Old Style"/>
           <w:lang w:val="en-US"/>
         </w:rPr>
-        <w:t>(*) Its initial value is determined by the cartridge (if any) present in the cartridge slot on console startup. This value cannot change during console operation.</w:t>
+        <w:t>(*) Its initial value is determined by the cartridge present (if any</w:t>
+      </w:r>
+      <w:r>
+        <w:rPr>
+          <w:rFonts w:ascii="Bookman Old Style" w:hAnsi="Bookman Old Style"/>
+          <w:lang w:val="en-US"/>
+        </w:rPr>
+        <w:t>)</w:t>
+      </w:r>
+      <w:r>
+        <w:rPr>
+          <w:rFonts w:ascii="Bookman Old Style" w:hAnsi="Bookman Old Style"/>
+          <w:lang w:val="en-US"/>
+        </w:rPr>
+        <w:t xml:space="preserve"> on console startup</w:t>
+      </w:r>
+      <w:r>
+        <w:rPr>
+          <w:rFonts w:ascii="Bookman Old Style" w:hAnsi="Bookman Old Style"/>
+          <w:lang w:val="en-US"/>
+        </w:rPr>
+        <w:t xml:space="preserve"> and its audio ROM</w:t>
+      </w:r>
+      <w:r>
+        <w:rPr>
+          <w:rFonts w:ascii="Bookman Old Style" w:hAnsi="Bookman Old Style"/>
+          <w:lang w:val="en-US"/>
+        </w:rPr>
+        <w:t>. This value cannot change during console operation.</w:t>
       </w:r>
     </w:p>
     <w:p>
@@ -13723,7 +13906,21 @@
           <w:rFonts w:ascii="Bookman Old Style" w:hAnsi="Bookman Old Style"/>
           <w:lang w:val="en-US"/>
         </w:rPr>
-        <w:t xml:space="preserve">the console is powering on with no </w:t>
+        <w:t>the</w:t>
+      </w:r>
+      <w:r>
+        <w:rPr>
+          <w:rFonts w:ascii="Bookman Old Style" w:hAnsi="Bookman Old Style"/>
+          <w:lang w:val="en-US"/>
+        </w:rPr>
+        <w:t>re is</w:t>
+      </w:r>
+      <w:r>
+        <w:rPr>
+          <w:rFonts w:ascii="Bookman Old Style" w:hAnsi="Bookman Old Style"/>
+          <w:lang w:val="en-US"/>
+        </w:rPr>
+        <w:t xml:space="preserve"> no </w:t>
       </w:r>
       <w:r>
         <w:rPr>
@@ -13737,7 +13934,21 @@
           <w:rFonts w:ascii="Bookman Old Style" w:hAnsi="Bookman Old Style"/>
           <w:lang w:val="en-US"/>
         </w:rPr>
-        <w:t xml:space="preserve"> (so, no cartridge event has been processed yet)</w:t>
+        <w:t xml:space="preserve"> and </w:t>
+      </w:r>
+      <w:r>
+        <w:rPr>
+          <w:rFonts w:ascii="Bookman Old Style" w:hAnsi="Bookman Old Style"/>
+          <w:lang w:val="en-US"/>
+        </w:rPr>
+        <w:t>no cartridge</w:t>
+      </w:r>
+      <w:r>
+        <w:rPr>
+          <w:rFonts w:ascii="Bookman Old Style" w:hAnsi="Bookman Old Style"/>
+          <w:lang w:val="en-US"/>
+        </w:rPr>
+        <w:t xml:space="preserve"> was removed previously</w:t>
       </w:r>
       <w:r>
         <w:rPr>
@@ -13780,6 +13991,13 @@
           <w:lang w:val="en-US"/>
         </w:rPr>
         <w:t>.</w:t>
+      </w:r>
+      <w:r>
+        <w:rPr>
+          <w:rFonts w:ascii="Bookman Old Style" w:hAnsi="Bookman Old Style"/>
+          <w:lang w:val="en-US"/>
+        </w:rPr>
+        <w:t xml:space="preserve"> Otherwise no processing is performed.</w:t>
       </w:r>
     </w:p>
     <w:p>
@@ -14534,7 +14752,7 @@
         <w:rPr>
           <w:rFonts w:ascii="Bookman Old Style" w:hAnsi="Bookman Old Style"/>
           <w:noProof/>
-          <w:lang w:val="en-US" w:eastAsia="es-ES"/>
+          <w:lang w:eastAsia="es-ES"/>
         </w:rPr>
         <w:drawing>
           <wp:inline distT="0" distB="0" distL="0" distR="0">
@@ -14716,7 +14934,21 @@
           <w:rFonts w:ascii="Bookman Old Style" w:hAnsi="Bookman Old Style"/>
           <w:lang w:val="en-US"/>
         </w:rPr>
-        <w:t xml:space="preserve">is connected as slave device to the Control Bus, with device ID = 3. This allows the bus master (the CPU) to request read or write operations on the control ports exposed by the </w:t>
+        <w:t xml:space="preserve">is connected as slave device to the Control Bus, with device ID = </w:t>
+      </w:r>
+      <w:r>
+        <w:rPr>
+          <w:rFonts w:ascii="Bookman Old Style" w:hAnsi="Bookman Old Style"/>
+          <w:lang w:val="en-US"/>
+        </w:rPr>
+        <w:t>6</w:t>
+      </w:r>
+      <w:r>
+        <w:rPr>
+          <w:rFonts w:ascii="Bookman Old Style" w:hAnsi="Bookman Old Style"/>
+          <w:lang w:val="en-US"/>
+        </w:rPr>
+        <w:t xml:space="preserve">. This allows the bus master (the CPU) to request read or write operations on the control ports exposed by the </w:t>
       </w:r>
       <w:r>
         <w:rPr>
@@ -15596,7 +15828,21 @@
           <w:rFonts w:ascii="Bookman Old Style" w:hAnsi="Bookman Old Style"/>
           <w:lang w:val="en-US"/>
         </w:rPr>
-        <w:t xml:space="preserve"> requests for that range will always provide the stored word value and be responded with success. Attempts to read </w:t>
+        <w:t xml:space="preserve"> requests for that range will always </w:t>
+      </w:r>
+      <w:r>
+        <w:rPr>
+          <w:rFonts w:ascii="Bookman Old Style" w:hAnsi="Bookman Old Style"/>
+          <w:lang w:val="en-US"/>
+        </w:rPr>
+        <w:t xml:space="preserve">access </w:t>
+      </w:r>
+      <w:r>
+        <w:rPr>
+          <w:rFonts w:ascii="Bookman Old Style" w:hAnsi="Bookman Old Style"/>
+          <w:lang w:val="en-US"/>
+        </w:rPr>
+        <w:t xml:space="preserve">the stored word value and be responded with success. Attempts to read </w:t>
       </w:r>
       <w:r>
         <w:rPr>
@@ -15610,7 +15856,7 @@
           <w:rFonts w:ascii="Bookman Old Style" w:hAnsi="Bookman Old Style"/>
           <w:lang w:val="en-US"/>
         </w:rPr>
-        <w:t>outside the current used range will be responded wi</w:t>
+        <w:t>outside the range will be responded wi</w:t>
       </w:r>
       <w:r>
         <w:rPr>
@@ -15673,7 +15919,35 @@
           <w:rFonts w:ascii="Bookman Old Style" w:hAnsi="Bookman Old Style"/>
           <w:lang w:val="en-US"/>
         </w:rPr>
-        <w:t xml:space="preserve"> controller does not provide any signal to report this event on the fly. Still, the console can know about this when, after a card is connected or removed, the “Card co</w:t>
+        <w:t xml:space="preserve"> controller does not provide any signal to report this event on the fly.</w:t>
+      </w:r>
+      <w:r>
+        <w:rPr>
+          <w:rFonts w:ascii="Bookman Old Style" w:hAnsi="Bookman Old Style"/>
+          <w:lang w:val="en-US"/>
+        </w:rPr>
+        <w:t xml:space="preserve"> T</w:t>
+      </w:r>
+      <w:r>
+        <w:rPr>
+          <w:rFonts w:ascii="Bookman Old Style" w:hAnsi="Bookman Old Style"/>
+          <w:lang w:val="en-US"/>
+        </w:rPr>
+        <w:t xml:space="preserve">he console can know about this </w:t>
+      </w:r>
+      <w:r>
+        <w:rPr>
+          <w:rFonts w:ascii="Bookman Old Style" w:hAnsi="Bookman Old Style"/>
+          <w:lang w:val="en-US"/>
+        </w:rPr>
+        <w:t xml:space="preserve">by detecting </w:t>
+      </w:r>
+      <w:r>
+        <w:rPr>
+          <w:rFonts w:ascii="Bookman Old Style" w:hAnsi="Bookman Old Style"/>
+          <w:lang w:val="en-US"/>
+        </w:rPr>
+        <w:t>when the “Card co</w:t>
       </w:r>
       <w:r>
         <w:rPr>
@@ -15826,7 +16100,7 @@
           <w:rFonts w:ascii="Bookman Old Style" w:hAnsi="Bookman Old Style"/>
           <w:lang w:val="en-US"/>
         </w:rPr>
-        <w:t xml:space="preserve"> interpreted using the same data formats (integer, boolean, etc) described in part 2 of the specification. Here we will list and detail </w:t>
+        <w:t xml:space="preserve"> interpreted using the same data formats (integer, boolean, etc) described in part 2 of the specification. Here we will detail </w:t>
       </w:r>
       <w:r>
         <w:rPr>
@@ -16118,7 +16392,21 @@
           <w:rFonts w:ascii="Bookman Old Style" w:hAnsi="Bookman Old Style"/>
           <w:lang w:val="en-US"/>
         </w:rPr>
-        <w:t xml:space="preserve">This section details the set of control ports exposed by the </w:t>
+        <w:t xml:space="preserve">This section details the </w:t>
+      </w:r>
+      <w:r>
+        <w:rPr>
+          <w:rFonts w:ascii="Bookman Old Style" w:hAnsi="Bookman Old Style"/>
+          <w:lang w:val="en-US"/>
+        </w:rPr>
+        <w:t>single</w:t>
+      </w:r>
+      <w:r>
+        <w:rPr>
+          <w:rFonts w:ascii="Bookman Old Style" w:hAnsi="Bookman Old Style"/>
+          <w:lang w:val="en-US"/>
+        </w:rPr>
+        <w:t xml:space="preserve"> control ports expose by the </w:t>
       </w:r>
       <w:r>
         <w:rPr>
@@ -16139,14 +16427,21 @@
           <w:rFonts w:ascii="Bookman Old Style" w:hAnsi="Bookman Old Style"/>
           <w:lang w:val="en-US"/>
         </w:rPr>
-        <w:t>The single</w:t>
-      </w:r>
-      <w:r>
-        <w:rPr>
-          <w:rFonts w:ascii="Bookman Old Style" w:hAnsi="Bookman Old Style"/>
-          <w:lang w:val="en-US"/>
-        </w:rPr>
-        <w:t xml:space="preserve"> exposed port, along with </w:t>
+        <w:t xml:space="preserve">The </w:t>
+      </w:r>
+      <w:r>
+        <w:rPr>
+          <w:rFonts w:ascii="Bookman Old Style" w:hAnsi="Bookman Old Style"/>
+          <w:lang w:val="en-US"/>
+        </w:rPr>
+        <w:t>exposed port and</w:t>
+      </w:r>
+      <w:r>
+        <w:rPr>
+          <w:rFonts w:ascii="Bookman Old Style" w:hAnsi="Bookman Old Style"/>
+          <w:lang w:val="en-US"/>
+        </w:rPr>
+        <w:t xml:space="preserve"> </w:t>
       </w:r>
       <w:r>
         <w:rPr>
@@ -16167,28 +16462,14 @@
           <w:rFonts w:ascii="Bookman Old Style" w:hAnsi="Bookman Old Style"/>
           <w:lang w:val="en-US"/>
         </w:rPr>
-        <w:t>,</w:t>
-      </w:r>
-      <w:r>
-        <w:rPr>
-          <w:rFonts w:ascii="Bookman Old Style" w:hAnsi="Bookman Old Style"/>
-          <w:lang w:val="en-US"/>
-        </w:rPr>
-        <w:t xml:space="preserve"> </w:t>
-      </w:r>
-      <w:r>
-        <w:rPr>
-          <w:rFonts w:ascii="Bookman Old Style" w:hAnsi="Bookman Old Style"/>
-          <w:lang w:val="en-US"/>
-        </w:rPr>
-        <w:t>is</w:t>
-      </w:r>
-      <w:r>
-        <w:rPr>
-          <w:rFonts w:ascii="Bookman Old Style" w:hAnsi="Bookman Old Style"/>
-          <w:lang w:val="en-US"/>
-        </w:rPr>
-        <w:t xml:space="preserve"> listed in the following table:</w:t>
+        <w:t xml:space="preserve"> are seen in </w:t>
+      </w:r>
+      <w:r>
+        <w:rPr>
+          <w:rFonts w:ascii="Bookman Old Style" w:hAnsi="Bookman Old Style"/>
+          <w:lang w:val="en-US"/>
+        </w:rPr>
+        <w:t>the following table:</w:t>
       </w:r>
     </w:p>
     <w:p>
@@ -16619,7 +16900,21 @@
           <w:rFonts w:ascii="Bookman Old Style" w:hAnsi="Bookman Old Style"/>
           <w:lang w:val="en-US"/>
         </w:rPr>
-        <w:t>Unlike other chips, the memory card controller port can actually be modeled as a read-only register. The effect of reading this ports is only obtaining its related value, as detailed in this section.</w:t>
+        <w:t xml:space="preserve">Unlike other chips, the </w:t>
+      </w:r>
+      <w:r>
+        <w:rPr>
+          <w:rFonts w:ascii="Bookman Old Style" w:hAnsi="Bookman Old Style"/>
+          <w:lang w:val="en-US"/>
+        </w:rPr>
+        <w:t xml:space="preserve">single </w:t>
+      </w:r>
+      <w:r>
+        <w:rPr>
+          <w:rFonts w:ascii="Bookman Old Style" w:hAnsi="Bookman Old Style"/>
+          <w:lang w:val="en-US"/>
+        </w:rPr>
+        <w:t>memory card controller port can actually be modeled as a read-only register. The effect of reading this ports is only obtaining its related value, as detailed in this section.</w:t>
       </w:r>
     </w:p>
     <w:p>
@@ -16863,21 +17158,84 @@
           <w:rFonts w:ascii="Bookman Old Style" w:hAnsi="Bookman Old Style"/>
           <w:lang w:val="en-US"/>
         </w:rPr>
-        <w:t xml:space="preserve">If the console is powering on with no card present (so, no card event has been processed yet), the </w:t>
-      </w:r>
-      <w:r>
-        <w:rPr>
-          <w:rFonts w:ascii="Bookman Old Style" w:hAnsi="Bookman Old Style"/>
-          <w:lang w:val="en-US"/>
-        </w:rPr>
-        <w:t xml:space="preserve">memory card </w:t>
-      </w:r>
-      <w:r>
-        <w:rPr>
-          <w:rFonts w:ascii="Bookman Old Style" w:hAnsi="Bookman Old Style"/>
-          <w:lang w:val="en-US"/>
-        </w:rPr>
-        <w:t>controller will perform the same processing as when the memory card is removed.</w:t>
+        <w:t>If the</w:t>
+      </w:r>
+      <w:r>
+        <w:rPr>
+          <w:rFonts w:ascii="Bookman Old Style" w:hAnsi="Bookman Old Style"/>
+          <w:lang w:val="en-US"/>
+        </w:rPr>
+        <w:t>re is</w:t>
+      </w:r>
+      <w:r>
+        <w:rPr>
+          <w:rFonts w:ascii="Bookman Old Style" w:hAnsi="Bookman Old Style"/>
+          <w:lang w:val="en-US"/>
+        </w:rPr>
+        <w:t xml:space="preserve"> no cartridge present</w:t>
+      </w:r>
+      <w:r>
+        <w:rPr>
+          <w:rFonts w:ascii="Bookman Old Style" w:hAnsi="Bookman Old Style"/>
+          <w:lang w:val="en-US"/>
+        </w:rPr>
+        <w:t xml:space="preserve"> and </w:t>
+      </w:r>
+      <w:r>
+        <w:rPr>
+          <w:rFonts w:ascii="Bookman Old Style" w:hAnsi="Bookman Old Style"/>
+          <w:lang w:val="en-US"/>
+        </w:rPr>
+        <w:t xml:space="preserve">no </w:t>
+      </w:r>
+      <w:r>
+        <w:rPr>
+          <w:rFonts w:ascii="Bookman Old Style" w:hAnsi="Bookman Old Style"/>
+          <w:lang w:val="en-US"/>
+        </w:rPr>
+        <w:t>card was removed previously</w:t>
+      </w:r>
+      <w:r>
+        <w:rPr>
+          <w:rFonts w:ascii="Bookman Old Style" w:hAnsi="Bookman Old Style"/>
+          <w:lang w:val="en-US"/>
+        </w:rPr>
+        <w:t xml:space="preserve">, the </w:t>
+      </w:r>
+      <w:r>
+        <w:rPr>
+          <w:rFonts w:ascii="Bookman Old Style" w:hAnsi="Bookman Old Style"/>
+          <w:lang w:val="en-US"/>
+        </w:rPr>
+        <w:t>memory card</w:t>
+      </w:r>
+      <w:r>
+        <w:rPr>
+          <w:rFonts w:ascii="Bookman Old Style" w:hAnsi="Bookman Old Style"/>
+          <w:lang w:val="en-US"/>
+        </w:rPr>
+        <w:t xml:space="preserve"> controller will perform the same processing as when the </w:t>
+      </w:r>
+      <w:r>
+        <w:rPr>
+          <w:rFonts w:ascii="Bookman Old Style" w:hAnsi="Bookman Old Style"/>
+          <w:lang w:val="en-US"/>
+        </w:rPr>
+        <w:t>card</w:t>
+      </w:r>
+      <w:r>
+        <w:rPr>
+          <w:rFonts w:ascii="Bookman Old Style" w:hAnsi="Bookman Old Style"/>
+          <w:lang w:val="en-US"/>
+        </w:rPr>
+        <w:t xml:space="preserve"> is removed.</w:t>
+      </w:r>
+      <w:r>
+        <w:rPr>
+          <w:rFonts w:ascii="Bookman Old Style" w:hAnsi="Bookman Old Style"/>
+          <w:lang w:val="en-US"/>
+        </w:rPr>
+        <w:t xml:space="preserve"> Otherwise no processing is performed.</w:t>
       </w:r>
     </w:p>
     <w:p>
@@ -17515,7 +17873,7 @@
             <w:rPr>
               <w:noProof/>
             </w:rPr>
-            <w:t>17</w:t>
+            <w:t>22</w:t>
           </w:r>
         </w:fldSimple>
       </w:sdtContent>
@@ -22486,7 +22844,7 @@
 </file>
 
 <file path=customXml/itemProps1.xml><?xml version="1.0" encoding="utf-8"?>
-<ds:datastoreItem xmlns:ds="http://schemas.openxmlformats.org/officeDocument/2006/customXml" ds:itemID="{A44240CF-A23A-4D2C-A75A-40B797672950}">
+<ds:datastoreItem xmlns:ds="http://schemas.openxmlformats.org/officeDocument/2006/customXml" ds:itemID="{6912B69B-5425-451A-9D49-BD13D8847B57}">
   <ds:schemaRefs>
     <ds:schemaRef ds:uri="http://schemas.openxmlformats.org/officeDocument/2006/bibliography"/>
   </ds:schemaRefs>

</xml_diff>